<commit_message>
Switch Design Doc: work logic flow completed
</commit_message>
<xml_diff>
--- a/doc/“蜂信智能开关”软件详细设计.docx
+++ b/doc/“蜂信智能开关”软件详细设计.docx
@@ -893,6 +893,7 @@
         <w:spacing w:line="360" w:lineRule="auto"/>
         <w:jc w:val="left"/>
         <w:rPr>
+          <w:rFonts w:hint="eastAsia"/>
           <w:sz w:val="24"/>
           <w:szCs w:val="24"/>
         </w:rPr>
@@ -920,6 +921,56 @@
           <w:szCs w:val="24"/>
         </w:rPr>
         <w:t>“中心”：“蜂信智能中心”简称；</w:t>
+      </w:r>
+    </w:p>
+    <w:p>
+      <w:pPr>
+        <w:spacing w:line="360" w:lineRule="auto"/>
+        <w:jc w:val="left"/>
+        <w:rPr>
+          <w:sz w:val="24"/>
+          <w:szCs w:val="24"/>
+        </w:rPr>
+      </w:pPr>
+      <w:r>
+        <w:rPr>
+          <w:rFonts w:hint="eastAsia"/>
+          <w:sz w:val="24"/>
+          <w:szCs w:val="24"/>
+        </w:rPr>
+        <w:t>3</w:t>
+      </w:r>
+      <w:r>
+        <w:rPr>
+          <w:rFonts w:hint="eastAsia"/>
+          <w:sz w:val="24"/>
+          <w:szCs w:val="24"/>
+        </w:rPr>
+        <w:t>、</w:t>
+      </w:r>
+      <w:r>
+        <w:rPr>
+          <w:rFonts w:hint="eastAsia"/>
+          <w:sz w:val="24"/>
+          <w:szCs w:val="24"/>
+        </w:rPr>
+        <w:t>CP</w:t>
+      </w:r>
+      <w:r>
+        <w:rPr>
+          <w:rFonts w:hint="eastAsia"/>
+          <w:sz w:val="24"/>
+          <w:szCs w:val="24"/>
+        </w:rPr>
+        <w:t>：</w:t>
+      </w:r>
+      <w:r>
+        <w:rPr>
+          <w:rFonts w:hint="eastAsia"/>
+          <w:sz w:val="24"/>
+          <w:szCs w:val="24"/>
+        </w:rPr>
+        <w:t>Beecom-C Protocol</w:t>
       </w:r>
     </w:p>
     <w:p>
@@ -1066,9 +1117,6 @@
     <w:p>
       <w:pPr>
         <w:pStyle w:val="2"/>
-        <w:rPr>
-          <w:rFonts w:hint="eastAsia"/>
-        </w:rPr>
       </w:pPr>
       <w:r>
         <w:rPr>
@@ -1080,9 +1128,6 @@
     <w:p>
       <w:pPr>
         <w:pStyle w:val="3"/>
-        <w:rPr>
-          <w:rFonts w:hint="eastAsia"/>
-        </w:rPr>
       </w:pPr>
       <w:r>
         <w:rPr>
@@ -1093,9 +1138,99 @@
     </w:p>
     <w:p>
       <w:pPr>
+        <w:spacing w:line="360" w:lineRule="auto"/>
+        <w:ind w:firstLineChars="200" w:firstLine="480"/>
+        <w:rPr>
+          <w:sz w:val="24"/>
+          <w:szCs w:val="24"/>
+        </w:rPr>
+      </w:pPr>
+      <w:r>
+        <w:rPr>
+          <w:rFonts w:hint="eastAsia"/>
+          <w:sz w:val="24"/>
+          <w:szCs w:val="24"/>
+        </w:rPr>
+        <w:t>为了</w:t>
+      </w:r>
+      <w:r>
+        <w:rPr>
+          <w:rFonts w:hint="eastAsia"/>
+          <w:sz w:val="24"/>
+          <w:szCs w:val="24"/>
+        </w:rPr>
+        <w:t>使</w:t>
+      </w:r>
+      <w:r>
+        <w:rPr>
+          <w:rFonts w:hint="eastAsia"/>
+          <w:sz w:val="24"/>
+          <w:szCs w:val="24"/>
+        </w:rPr>
+        <w:t>开发方便</w:t>
+      </w:r>
+      <w:r>
+        <w:rPr>
+          <w:rFonts w:hint="eastAsia"/>
+          <w:sz w:val="24"/>
+          <w:szCs w:val="24"/>
+        </w:rPr>
+        <w:t>，“开关”的</w:t>
+      </w:r>
+      <w:r>
+        <w:rPr>
+          <w:rFonts w:hint="eastAsia"/>
+          <w:sz w:val="24"/>
+          <w:szCs w:val="24"/>
+        </w:rPr>
+        <w:t>Profile ID</w:t>
+      </w:r>
+      <w:r>
+        <w:rPr>
+          <w:rFonts w:hint="eastAsia"/>
+          <w:sz w:val="24"/>
+          <w:szCs w:val="24"/>
+        </w:rPr>
+        <w:t>将选用私有的</w:t>
+      </w:r>
+      <w:r>
+        <w:rPr>
+          <w:rFonts w:hint="eastAsia"/>
+          <w:sz w:val="24"/>
+          <w:szCs w:val="24"/>
+        </w:rPr>
+        <w:t>ID</w:t>
+      </w:r>
+      <w:r>
+        <w:rPr>
+          <w:rFonts w:hint="eastAsia"/>
+          <w:sz w:val="24"/>
+          <w:szCs w:val="24"/>
+        </w:rPr>
+        <w:t>：</w:t>
+      </w:r>
+      <w:r>
+        <w:rPr>
+          <w:rFonts w:hint="eastAsia"/>
+          <w:b/>
+          <w:sz w:val="24"/>
+          <w:szCs w:val="24"/>
+        </w:rPr>
+        <w:t>0xB825</w:t>
+      </w:r>
+      <w:r>
+        <w:rPr>
+          <w:rFonts w:hint="eastAsia"/>
+          <w:sz w:val="24"/>
+          <w:szCs w:val="24"/>
+        </w:rPr>
+        <w:t>.</w:t>
+      </w:r>
+    </w:p>
+    <w:p>
+      <w:pPr>
         <w:pStyle w:val="3"/>
         <w:rPr>
-          <w:rFonts w:hint="eastAsia"/>
           <w:sz w:val="30"/>
           <w:szCs w:val="30"/>
         </w:rPr>
@@ -1127,10 +1262,81 @@
     </w:p>
     <w:p>
       <w:pPr>
+        <w:spacing w:line="360" w:lineRule="auto"/>
+        <w:ind w:firstLineChars="200" w:firstLine="480"/>
+        <w:rPr>
+          <w:sz w:val="24"/>
+          <w:szCs w:val="24"/>
+        </w:rPr>
+      </w:pPr>
+      <w:r>
+        <w:rPr>
+          <w:rFonts w:hint="eastAsia"/>
+          <w:sz w:val="24"/>
+          <w:szCs w:val="24"/>
+        </w:rPr>
+        <w:t>为了避免和</w:t>
+      </w:r>
+      <w:r>
+        <w:rPr>
+          <w:rFonts w:hint="eastAsia"/>
+          <w:sz w:val="24"/>
+          <w:szCs w:val="24"/>
+        </w:rPr>
+        <w:t>WIFI</w:t>
+      </w:r>
+      <w:r>
+        <w:rPr>
+          <w:rFonts w:hint="eastAsia"/>
+          <w:sz w:val="24"/>
+          <w:szCs w:val="24"/>
+        </w:rPr>
+        <w:t>信号干扰</w:t>
+      </w:r>
+      <w:r>
+        <w:rPr>
+          <w:rFonts w:hint="eastAsia"/>
+          <w:sz w:val="24"/>
+          <w:szCs w:val="24"/>
+        </w:rPr>
+        <w:t>，</w:t>
+      </w:r>
+      <w:r>
+        <w:rPr>
+          <w:rFonts w:hint="eastAsia"/>
+          <w:sz w:val="24"/>
+          <w:szCs w:val="24"/>
+        </w:rPr>
+        <w:t>Zigbee</w:t>
+      </w:r>
+      <w:r>
+        <w:rPr>
+          <w:rFonts w:hint="eastAsia"/>
+          <w:sz w:val="24"/>
+          <w:szCs w:val="24"/>
+        </w:rPr>
+        <w:t>信号将使用信道</w:t>
+      </w:r>
+      <w:r>
+        <w:rPr>
+          <w:rFonts w:hint="eastAsia"/>
+          <w:sz w:val="24"/>
+          <w:szCs w:val="24"/>
+        </w:rPr>
+        <w:t>0x0B</w:t>
+      </w:r>
+      <w:r>
+        <w:rPr>
+          <w:rFonts w:hint="eastAsia"/>
+          <w:sz w:val="24"/>
+          <w:szCs w:val="24"/>
+        </w:rPr>
+        <w:t>。</w:t>
+      </w:r>
+    </w:p>
+    <w:p>
+      <w:pPr>
         <w:pStyle w:val="2"/>
-        <w:rPr>
-          <w:rFonts w:hint="eastAsia"/>
-        </w:rPr>
       </w:pPr>
       <w:r>
         <w:rPr>
@@ -1147,7 +1353,77 @@
     </w:p>
     <w:p>
       <w:pPr>
+        <w:spacing w:line="360" w:lineRule="auto"/>
+        <w:ind w:firstLineChars="200" w:firstLine="480"/>
+        <w:rPr>
+          <w:sz w:val="24"/>
+          <w:szCs w:val="24"/>
+        </w:rPr>
+      </w:pPr>
+      <w:r>
+        <w:rPr>
+          <w:rFonts w:hint="eastAsia"/>
+          <w:sz w:val="24"/>
+          <w:szCs w:val="24"/>
+        </w:rPr>
+        <w:t>设置</w:t>
+      </w:r>
+      <w:r>
+        <w:rPr>
+          <w:rFonts w:hint="eastAsia"/>
+          <w:sz w:val="24"/>
+          <w:szCs w:val="24"/>
+        </w:rPr>
+        <w:t>AllowConnection</w:t>
+      </w:r>
+      <w:r>
+        <w:rPr>
+          <w:rFonts w:hint="eastAsia"/>
+          <w:sz w:val="24"/>
+          <w:szCs w:val="24"/>
+        </w:rPr>
+        <w:t>按键，</w:t>
+      </w:r>
+      <w:r>
+        <w:rPr>
+          <w:rFonts w:hint="eastAsia"/>
+          <w:b/>
+          <w:sz w:val="24"/>
+          <w:szCs w:val="24"/>
+        </w:rPr>
+        <w:t>当“开关”还没有加入任何网络的情况下</w:t>
+      </w:r>
+      <w:r>
+        <w:rPr>
+          <w:rFonts w:hint="eastAsia"/>
+          <w:sz w:val="24"/>
+          <w:szCs w:val="24"/>
+        </w:rPr>
+        <w:t>，只有当按键按下时，</w:t>
+      </w:r>
+      <w:r>
+        <w:rPr>
+          <w:rFonts w:hint="eastAsia"/>
+          <w:sz w:val="24"/>
+          <w:szCs w:val="24"/>
+        </w:rPr>
+        <w:t>Zigbee</w:t>
+      </w:r>
+      <w:r>
+        <w:rPr>
+          <w:rFonts w:hint="eastAsia"/>
+          <w:sz w:val="24"/>
+          <w:szCs w:val="24"/>
+        </w:rPr>
+        <w:t>才会去主动加入网络。如果周边无可用网络，则“开关”是一直循环查询周边网络状态。</w:t>
+      </w:r>
+    </w:p>
+    <w:p>
+      <w:pPr>
         <w:pStyle w:val="2"/>
+        <w:rPr>
+          <w:rFonts w:hint="eastAsia"/>
+        </w:rPr>
       </w:pPr>
       <w:r>
         <w:rPr>
@@ -1158,6 +1434,89 @@
     </w:p>
     <w:p>
       <w:pPr>
+        <w:spacing w:line="360" w:lineRule="auto"/>
+        <w:ind w:firstLineChars="200" w:firstLine="480"/>
+        <w:rPr>
+          <w:sz w:val="24"/>
+          <w:szCs w:val="24"/>
+        </w:rPr>
+      </w:pPr>
+      <w:r>
+        <w:rPr>
+          <w:rFonts w:hint="eastAsia"/>
+          <w:sz w:val="24"/>
+          <w:szCs w:val="24"/>
+        </w:rPr>
+        <w:t>默认“开关”</w:t>
+      </w:r>
+      <w:r>
+        <w:rPr>
+          <w:rFonts w:hint="eastAsia"/>
+          <w:sz w:val="24"/>
+          <w:szCs w:val="24"/>
+        </w:rPr>
+        <w:t>一旦加入网络就不会退出，退出网络必须进行手动</w:t>
+      </w:r>
+      <w:r>
+        <w:rPr>
+          <w:rFonts w:hint="eastAsia"/>
+          <w:sz w:val="24"/>
+          <w:szCs w:val="24"/>
+        </w:rPr>
+        <w:t>Reset</w:t>
+      </w:r>
+      <w:r>
+        <w:rPr>
+          <w:rFonts w:hint="eastAsia"/>
+          <w:sz w:val="24"/>
+          <w:szCs w:val="24"/>
+        </w:rPr>
+        <w:t>。设</w:t>
+      </w:r>
+      <w:r>
+        <w:rPr>
+          <w:rFonts w:hint="eastAsia"/>
+          <w:sz w:val="24"/>
+          <w:szCs w:val="24"/>
+        </w:rPr>
+        <w:lastRenderedPageBreak/>
+        <w:t>置</w:t>
+      </w:r>
+      <w:r>
+        <w:rPr>
+          <w:rFonts w:hint="eastAsia"/>
+          <w:sz w:val="24"/>
+          <w:szCs w:val="24"/>
+        </w:rPr>
+        <w:t>Reset</w:t>
+      </w:r>
+      <w:r>
+        <w:rPr>
+          <w:rFonts w:hint="eastAsia"/>
+          <w:sz w:val="24"/>
+          <w:szCs w:val="24"/>
+        </w:rPr>
+        <w:t>按键，</w:t>
+      </w:r>
+      <w:r>
+        <w:rPr>
+          <w:rFonts w:hint="eastAsia"/>
+          <w:sz w:val="24"/>
+          <w:szCs w:val="24"/>
+        </w:rPr>
+        <w:t>Reset</w:t>
+      </w:r>
+      <w:r>
+        <w:rPr>
+          <w:rFonts w:hint="eastAsia"/>
+          <w:sz w:val="24"/>
+          <w:szCs w:val="24"/>
+        </w:rPr>
+        <w:t>按键将触发退出网络中断服务例程，从而使“开关”退出网络进行重连。</w:t>
+      </w:r>
+    </w:p>
+    <w:p>
+      <w:pPr>
         <w:pStyle w:val="2"/>
         <w:rPr>
           <w:rFonts w:hint="eastAsia"/>
@@ -1184,15 +1543,354 @@
     </w:p>
     <w:p>
       <w:pPr>
+        <w:spacing w:line="360" w:lineRule="auto"/>
+        <w:ind w:firstLineChars="200" w:firstLine="480"/>
+        <w:rPr>
+          <w:sz w:val="24"/>
+          <w:szCs w:val="24"/>
+        </w:rPr>
+      </w:pPr>
+      <w:r>
+        <w:rPr>
+          <w:rFonts w:hint="eastAsia"/>
+          <w:sz w:val="24"/>
+          <w:szCs w:val="24"/>
+        </w:rPr>
+        <w:t>“开关”与“中心”</w:t>
+      </w:r>
+      <w:r>
+        <w:rPr>
+          <w:rFonts w:hint="eastAsia"/>
+          <w:sz w:val="24"/>
+          <w:szCs w:val="24"/>
+        </w:rPr>
+        <w:t>使用</w:t>
+      </w:r>
+      <w:r>
+        <w:rPr>
+          <w:rFonts w:hint="eastAsia"/>
+          <w:sz w:val="24"/>
+          <w:szCs w:val="24"/>
+        </w:rPr>
+        <w:t>Zigbee</w:t>
+      </w:r>
+      <w:r>
+        <w:rPr>
+          <w:rFonts w:hint="eastAsia"/>
+          <w:sz w:val="24"/>
+          <w:szCs w:val="24"/>
+        </w:rPr>
+        <w:t>信号通信，使用</w:t>
+      </w:r>
+      <w:r>
+        <w:rPr>
+          <w:rFonts w:hint="eastAsia"/>
+          <w:sz w:val="24"/>
+          <w:szCs w:val="24"/>
+        </w:rPr>
+        <w:t>Zigbee</w:t>
+      </w:r>
+      <w:r>
+        <w:rPr>
+          <w:rFonts w:hint="eastAsia"/>
+          <w:sz w:val="24"/>
+          <w:szCs w:val="24"/>
+        </w:rPr>
+        <w:t>协议栈，应用层协议使用</w:t>
+      </w:r>
+      <w:r>
+        <w:rPr>
+          <w:rFonts w:hint="eastAsia"/>
+          <w:sz w:val="24"/>
+          <w:szCs w:val="24"/>
+        </w:rPr>
+        <w:t>CP</w:t>
+      </w:r>
+      <w:r>
+        <w:rPr>
+          <w:rFonts w:hint="eastAsia"/>
+          <w:sz w:val="24"/>
+          <w:szCs w:val="24"/>
+        </w:rPr>
+        <w:t>（详情见：《</w:t>
+      </w:r>
+      <w:r>
+        <w:rPr>
+          <w:rFonts w:hint="eastAsia"/>
+          <w:sz w:val="24"/>
+          <w:szCs w:val="24"/>
+        </w:rPr>
+        <w:t>Beecom-C Protocol</w:t>
+      </w:r>
+      <w:r>
+        <w:rPr>
+          <w:rFonts w:hint="eastAsia"/>
+          <w:sz w:val="24"/>
+          <w:szCs w:val="24"/>
+        </w:rPr>
+        <w:t>》）。</w:t>
+      </w:r>
+    </w:p>
+    <w:p>
+      <w:pPr>
         <w:pStyle w:val="2"/>
-      </w:pPr>
-      <w:r>
-        <w:rPr>
-          <w:rFonts w:hint="eastAsia"/>
-        </w:rPr>
-        <w:t>六、休眠策略</w:t>
-      </w:r>
-    </w:p>
+        <w:rPr>
+          <w:rFonts w:hint="eastAsia"/>
+        </w:rPr>
+      </w:pPr>
+      <w:r>
+        <w:rPr>
+          <w:rFonts w:hint="eastAsia"/>
+        </w:rPr>
+        <w:t>六、</w:t>
+      </w:r>
+      <w:r>
+        <w:rPr>
+          <w:rFonts w:hint="eastAsia"/>
+        </w:rPr>
+        <w:t>逻辑架构</w:t>
+      </w:r>
+    </w:p>
+    <w:p>
+      <w:pPr>
+        <w:spacing w:line="360" w:lineRule="auto"/>
+        <w:ind w:firstLineChars="200" w:firstLine="480"/>
+        <w:rPr>
+          <w:rFonts w:hint="eastAsia"/>
+          <w:sz w:val="24"/>
+          <w:szCs w:val="24"/>
+        </w:rPr>
+      </w:pPr>
+      <w:r>
+        <w:rPr>
+          <w:rFonts w:hint="eastAsia"/>
+          <w:sz w:val="24"/>
+          <w:szCs w:val="24"/>
+        </w:rPr>
+        <w:t>如图</w:t>
+      </w:r>
+      <w:r>
+        <w:rPr>
+          <w:rFonts w:hint="eastAsia"/>
+          <w:sz w:val="24"/>
+          <w:szCs w:val="24"/>
+        </w:rPr>
+        <w:t>，新设备初始会检测网络加入允许开关，只有当开关打开时，才会去主动搜寻和加入网络（注：默认“网络加入开关”是打开的）。然后，“开关”会搜寻周边可用的</w:t>
+      </w:r>
+      <w:r>
+        <w:rPr>
+          <w:rFonts w:hint="eastAsia"/>
+          <w:sz w:val="24"/>
+          <w:szCs w:val="24"/>
+        </w:rPr>
+        <w:t>Zigbee</w:t>
+      </w:r>
+      <w:r>
+        <w:rPr>
+          <w:rFonts w:hint="eastAsia"/>
+          <w:sz w:val="24"/>
+          <w:szCs w:val="24"/>
+        </w:rPr>
+        <w:t>网络并选择其中信号强度最强的加入。</w:t>
+      </w:r>
+    </w:p>
+    <w:p>
+      <w:pPr>
+        <w:spacing w:line="360" w:lineRule="auto"/>
+        <w:ind w:firstLineChars="200" w:firstLine="480"/>
+        <w:rPr>
+          <w:rFonts w:hint="eastAsia"/>
+          <w:sz w:val="24"/>
+          <w:szCs w:val="24"/>
+        </w:rPr>
+      </w:pPr>
+      <w:r>
+        <w:rPr>
+          <w:rFonts w:hint="eastAsia"/>
+          <w:sz w:val="24"/>
+          <w:szCs w:val="24"/>
+        </w:rPr>
+        <w:t>加入网络之后，便会进入正常工作逻辑：</w:t>
+      </w:r>
+    </w:p>
+    <w:p>
+      <w:pPr>
+        <w:spacing w:line="360" w:lineRule="auto"/>
+        <w:ind w:firstLineChars="200" w:firstLine="480"/>
+        <w:rPr>
+          <w:rFonts w:hint="eastAsia"/>
+          <w:sz w:val="24"/>
+          <w:szCs w:val="24"/>
+        </w:rPr>
+      </w:pPr>
+      <w:r>
+        <w:rPr>
+          <w:rFonts w:hint="eastAsia"/>
+          <w:sz w:val="24"/>
+          <w:szCs w:val="24"/>
+        </w:rPr>
+        <w:t>1</w:t>
+      </w:r>
+      <w:r>
+        <w:rPr>
+          <w:rFonts w:hint="eastAsia"/>
+          <w:sz w:val="24"/>
+          <w:szCs w:val="24"/>
+        </w:rPr>
+        <w:t>、检测本地状态或环境参数，如若变化就上报“中心”（</w:t>
+      </w:r>
+      <w:r>
+        <w:rPr>
+          <w:rFonts w:hint="eastAsia"/>
+          <w:b/>
+          <w:sz w:val="24"/>
+          <w:szCs w:val="24"/>
+        </w:rPr>
+        <w:t>注：如果“中心”使用轮询机制，则不用主动上报</w:t>
+      </w:r>
+      <w:r>
+        <w:rPr>
+          <w:rFonts w:hint="eastAsia"/>
+          <w:sz w:val="24"/>
+          <w:szCs w:val="24"/>
+        </w:rPr>
+        <w:t>）；</w:t>
+      </w:r>
+    </w:p>
+    <w:p>
+      <w:pPr>
+        <w:spacing w:line="360" w:lineRule="auto"/>
+        <w:ind w:firstLineChars="200" w:firstLine="480"/>
+        <w:rPr>
+          <w:rFonts w:hint="eastAsia"/>
+          <w:sz w:val="24"/>
+          <w:szCs w:val="24"/>
+        </w:rPr>
+      </w:pPr>
+      <w:r>
+        <w:rPr>
+          <w:rFonts w:hint="eastAsia"/>
+          <w:sz w:val="24"/>
+          <w:szCs w:val="24"/>
+        </w:rPr>
+        <w:t>2</w:t>
+      </w:r>
+      <w:r>
+        <w:rPr>
+          <w:rFonts w:hint="eastAsia"/>
+          <w:sz w:val="24"/>
+          <w:szCs w:val="24"/>
+        </w:rPr>
+        <w:t>、检测是否有“中心”下发的命令，如若存在则执行命令；</w:t>
+      </w:r>
+    </w:p>
+    <w:p>
+      <w:pPr>
+        <w:spacing w:line="360" w:lineRule="auto"/>
+        <w:ind w:firstLineChars="200" w:firstLine="480"/>
+        <w:rPr>
+          <w:rFonts w:hint="eastAsia"/>
+          <w:sz w:val="24"/>
+          <w:szCs w:val="24"/>
+        </w:rPr>
+      </w:pPr>
+      <w:r>
+        <w:rPr>
+          <w:rFonts w:hint="eastAsia"/>
+          <w:sz w:val="24"/>
+          <w:szCs w:val="24"/>
+        </w:rPr>
+        <w:t>3</w:t>
+      </w:r>
+      <w:r>
+        <w:rPr>
+          <w:rFonts w:hint="eastAsia"/>
+          <w:sz w:val="24"/>
+          <w:szCs w:val="24"/>
+        </w:rPr>
+        <w:t>、检测网络情况，如若存在异常，则</w:t>
+      </w:r>
+      <w:r>
+        <w:rPr>
+          <w:rFonts w:hint="eastAsia"/>
+          <w:sz w:val="24"/>
+          <w:szCs w:val="24"/>
+        </w:rPr>
+        <w:t>尝试重连。</w:t>
+      </w:r>
+    </w:p>
+    <w:p>
+      <w:pPr>
+        <w:rPr>
+          <w:rFonts w:hint="eastAsia"/>
+        </w:rPr>
+      </w:pPr>
+      <w:r>
+        <w:rPr>
+          <w:rFonts w:hint="eastAsia"/>
+          <w:noProof/>
+        </w:rPr>
+        <w:lastRenderedPageBreak/>
+        <w:drawing>
+          <wp:inline distT="0" distB="0" distL="0" distR="0">
+            <wp:extent cx="5274310" cy="8062595"/>
+            <wp:effectExtent l="0" t="0" r="0" b="0"/>
+            <wp:docPr id="1" name="图片 0" descr="ZigbeeSwitch.png"/>
+            <wp:cNvGraphicFramePr>
+              <a:graphicFrameLocks xmlns:a="http://schemas.openxmlformats.org/drawingml/2006/main" noChangeAspect="1"/>
+            </wp:cNvGraphicFramePr>
+            <a:graphic xmlns:a="http://schemas.openxmlformats.org/drawingml/2006/main">
+              <a:graphicData uri="http://schemas.openxmlformats.org/drawingml/2006/picture">
+                <pic:pic xmlns:pic="http://schemas.openxmlformats.org/drawingml/2006/picture">
+                  <pic:nvPicPr>
+                    <pic:cNvPr id="0" name="ZigbeeSwitch.png"/>
+                    <pic:cNvPicPr/>
+                  </pic:nvPicPr>
+                  <pic:blipFill>
+                    <a:blip r:embed="rId6"/>
+                    <a:stretch>
+                      <a:fillRect/>
+                    </a:stretch>
+                  </pic:blipFill>
+                  <pic:spPr>
+                    <a:xfrm>
+                      <a:off x="0" y="0"/>
+                      <a:ext cx="5274310" cy="8062595"/>
+                    </a:xfrm>
+                    <a:prstGeom prst="rect">
+                      <a:avLst/>
+                    </a:prstGeom>
+                  </pic:spPr>
+                </pic:pic>
+              </a:graphicData>
+            </a:graphic>
+          </wp:inline>
+        </w:drawing>
+      </w:r>
+    </w:p>
+    <w:p>
+      <w:pPr>
+        <w:pStyle w:val="2"/>
+        <w:rPr>
+          <w:rFonts w:hint="eastAsia"/>
+        </w:rPr>
+      </w:pPr>
+      <w:r>
+        <w:rPr>
+          <w:rFonts w:hint="eastAsia"/>
+        </w:rPr>
+        <w:lastRenderedPageBreak/>
+        <w:t>七、休眠策略</w:t>
+      </w:r>
+    </w:p>
+    <w:p>
+      <w:pPr>
+        <w:rPr>
+          <w:rFonts w:hint="eastAsia"/>
+        </w:rPr>
+      </w:pPr>
+    </w:p>
+    <w:p/>
     <w:p>
       <w:pPr>
         <w:pStyle w:val="2"/>

</xml_diff>